<commit_message>
Update V3.7.1 [2021-01-16] Burndown Velocity Sprint 3-7.docx
</commit_message>
<xml_diff>
--- a/Burndown & Velocity/Cycle 3/V3.7.1 [2021-01-16] Burndown Velocity Sprint 3-7.docx
+++ b/Burndown & Velocity/Cycle 3/V3.7.1 [2021-01-16] Burndown Velocity Sprint 3-7.docx
@@ -26,7 +26,6 @@
     <w:p>
       <w:pPr>
         <w:rPr>
-          <w:rFonts w:hint="cs"/>
           <w:b/>
           <w:bCs/>
           <w:cs/>
@@ -65,6 +64,7 @@
       <w:pPr>
         <w:jc w:val="thaiDistribute"/>
         <w:rPr>
+          <w:rFonts w:hint="cs"/>
           <w:cs/>
         </w:rPr>
       </w:pPr>
@@ -149,7 +149,13 @@
         <w:t xml:space="preserve">คม พ.ศ. </w:t>
       </w:r>
       <w:r>
-        <w:t xml:space="preserve">2564 </w:t>
+        <w:t>256</w:t>
+      </w:r>
+      <w:r>
+        <w:t>5</w:t>
+      </w:r>
+      <w:r>
+        <w:t xml:space="preserve"> </w:t>
       </w:r>
       <w:r>
         <w:rPr>
@@ -189,7 +195,13 @@
         <w:t xml:space="preserve"> พ.ศ.</w:t>
       </w:r>
       <w:r>
-        <w:t xml:space="preserve"> 2564 </w:t>
+        <w:t xml:space="preserve"> 256</w:t>
+      </w:r>
+      <w:r>
+        <w:t>5</w:t>
+      </w:r>
+      <w:r>
+        <w:t xml:space="preserve"> </w:t>
       </w:r>
       <w:r>
         <w:rPr>
@@ -288,6 +300,10 @@
     <w:p>
       <w:pPr>
         <w:jc w:val="thaiDistribute"/>
+        <w:rPr>
+          <w:rFonts w:hint="cs"/>
+          <w:cs/>
+        </w:rPr>
       </w:pPr>
       <w:r>
         <w:rPr>
@@ -318,7 +334,7 @@
     </w:p>
     <w:tbl>
       <w:tblPr>
-        <w:tblStyle w:val="a8"/>
+        <w:tblStyle w:val="TableGrid"/>
         <w:tblW w:w="0" w:type="auto"/>
         <w:jc w:val="center"/>
         <w:tblLook w:val="04A0" w:firstRow="1" w:lastRow="0" w:firstColumn="1" w:lastColumn="0" w:noHBand="0" w:noVBand="1"/>
@@ -537,7 +553,6 @@
             <w:pPr>
               <w:jc w:val="center"/>
               <w:rPr>
-                <w:rFonts w:hint="cs"/>
                 <w:b/>
                 <w:bCs/>
                 <w:cs/>
@@ -678,7 +693,6 @@
             <w:pPr>
               <w:jc w:val="center"/>
               <w:rPr>
-                <w:rFonts w:hint="cs"/>
                 <w:cs/>
               </w:rPr>
             </w:pPr>
@@ -715,7 +729,6 @@
             <w:pPr>
               <w:jc w:val="center"/>
               <w:rPr>
-                <w:rFonts w:hint="cs"/>
                 <w:cs/>
               </w:rPr>
             </w:pPr>
@@ -878,7 +891,6 @@
             <w:pPr>
               <w:jc w:val="center"/>
               <w:rPr>
-                <w:rFonts w:hint="cs"/>
                 <w:cs/>
               </w:rPr>
             </w:pPr>
@@ -990,6 +1002,9 @@
         <w:jc w:val="thaiDistribute"/>
       </w:pPr>
       <w:r>
+        <w:rPr>
+          <w:noProof/>
+        </w:rPr>
         <w:drawing>
           <wp:inline distT="0" distB="0" distL="0" distR="0" wp14:anchorId="5AB3468B" wp14:editId="5B433589">
             <wp:extent cx="5274310" cy="3282950"/>
@@ -1035,9 +1050,6 @@
     <w:p>
       <w:pPr>
         <w:jc w:val="thaiDistribute"/>
-        <w:rPr>
-          <w:rFonts w:hint="cs"/>
-        </w:rPr>
       </w:pPr>
       <w:r>
         <w:rPr>
@@ -1906,13 +1918,7 @@
         <w:tab/>
       </w:r>
       <w:r>
-        <w:t xml:space="preserve">Sprint </w:t>
-      </w:r>
-      <w:r>
-        <w:t>7</w:t>
-      </w:r>
-      <w:r>
-        <w:t xml:space="preserve"> </w:t>
+        <w:t xml:space="preserve">Sprint 7 </w:t>
       </w:r>
       <w:r>
         <w:rPr>
@@ -2078,7 +2084,6 @@
     <w:p>
       <w:pPr>
         <w:rPr>
-          <w:rFonts w:hint="cs"/>
           <w:b/>
           <w:bCs/>
           <w:cs/>
@@ -2144,7 +2149,13 @@
         <w:t xml:space="preserve">มกราคม พ.ศ. </w:t>
       </w:r>
       <w:r>
-        <w:t xml:space="preserve">2564 </w:t>
+        <w:t>256</w:t>
+      </w:r>
+      <w:r>
+        <w:t>5</w:t>
+      </w:r>
+      <w:r>
+        <w:t xml:space="preserve"> </w:t>
       </w:r>
       <w:r>
         <w:rPr>
@@ -2164,7 +2175,13 @@
         <w:t>มกราคม พ.ศ.</w:t>
       </w:r>
       <w:r>
-        <w:t xml:space="preserve"> 2564 </w:t>
+        <w:t xml:space="preserve"> 256</w:t>
+      </w:r>
+      <w:r>
+        <w:t>5</w:t>
+      </w:r>
+      <w:r>
+        <w:t xml:space="preserve"> </w:t>
       </w:r>
       <w:r>
         <w:rPr>
@@ -2295,7 +2312,7 @@
     </w:p>
     <w:tbl>
       <w:tblPr>
-        <w:tblStyle w:val="a8"/>
+        <w:tblStyle w:val="TableGrid"/>
         <w:tblW w:w="0" w:type="auto"/>
         <w:jc w:val="center"/>
         <w:tblLook w:val="04A0" w:firstRow="1" w:lastRow="0" w:firstColumn="1" w:lastColumn="0" w:noHBand="0" w:noVBand="1"/>
@@ -2488,7 +2505,6 @@
             <w:pPr>
               <w:jc w:val="center"/>
               <w:rPr>
-                <w:rFonts w:hint="cs"/>
                 <w:b/>
                 <w:bCs/>
                 <w:cs/>
@@ -2638,7 +2654,6 @@
             <w:pPr>
               <w:jc w:val="center"/>
               <w:rPr>
-                <w:rFonts w:hint="cs"/>
                 <w:cs/>
               </w:rPr>
             </w:pPr>
@@ -2776,7 +2791,6 @@
             <w:pPr>
               <w:jc w:val="center"/>
               <w:rPr>
-                <w:rFonts w:hint="cs"/>
                 <w:cs/>
               </w:rPr>
             </w:pPr>
@@ -2943,6 +2957,9 @@
         <w:jc w:val="thaiDistribute"/>
       </w:pPr>
       <w:r>
+        <w:rPr>
+          <w:noProof/>
+        </w:rPr>
         <w:drawing>
           <wp:inline distT="0" distB="0" distL="0" distR="0" wp14:anchorId="6CC47A97" wp14:editId="4D048DC4">
             <wp:extent cx="5274310" cy="3484245"/>
@@ -2989,7 +3006,6 @@
       <w:pPr>
         <w:jc w:val="thaiDistribute"/>
         <w:rPr>
-          <w:rFonts w:hint="cs"/>
           <w:cs/>
         </w:rPr>
       </w:pPr>
@@ -3854,13 +3870,7 @@
         </w:rPr>
       </w:pPr>
       <w:r>
-        <w:t xml:space="preserve">Sprint </w:t>
-      </w:r>
-      <w:r>
-        <w:t>7</w:t>
-      </w:r>
-      <w:r>
-        <w:t xml:space="preserve"> </w:t>
+        <w:t xml:space="preserve">Sprint 7 </w:t>
       </w:r>
       <w:r>
         <w:rPr>
@@ -3913,10 +3923,7 @@
         <w:br/>
       </w:r>
       <w:r>
-        <w:t>72</w:t>
-      </w:r>
-      <w:r>
-        <w:t xml:space="preserve"> </w:t>
+        <w:t xml:space="preserve">72 </w:t>
       </w:r>
       <w:r>
         <w:rPr>
@@ -3971,21 +3978,7 @@
           <w:rFonts w:hint="cs"/>
           <w:cs/>
         </w:rPr>
-        <w:t xml:space="preserve">เนื่องจากมีงานที่ไม่เป็นไปตามแผนที่วางไว้จำนวน </w:t>
-      </w:r>
-      <w:r>
-        <w:rPr>
-          <w:rFonts w:hint="cs"/>
-          <w:cs/>
-        </w:rPr>
-        <w:t>3</w:t>
-      </w:r>
-      <w:r>
-        <w:rPr>
-          <w:rFonts w:hint="cs"/>
-          <w:cs/>
-        </w:rPr>
-        <w:t xml:space="preserve"> งาน</w:t>
+        <w:t>เนื่องจากมีงานที่ไม่เป็นไปตามแผนที่วางไว้จำนวน 3 งาน</w:t>
       </w:r>
     </w:p>
     <w:sectPr>
@@ -4774,7 +4767,7 @@
     <w:lsdException w:name="Unresolved Mention" w:semiHidden="1" w:unhideWhenUsed="1"/>
     <w:lsdException w:name="Smart Link" w:semiHidden="1" w:unhideWhenUsed="1"/>
   </w:latentStyles>
-  <w:style w:type="paragraph" w:default="1" w:styleId="a0">
+  <w:style w:type="paragraph" w:default="1" w:styleId="Normal">
     <w:name w:val="Normal"/>
     <w:qFormat/>
     <w:rsid w:val="00C20D9D"/>
@@ -4784,11 +4777,11 @@
       <w:szCs w:val="32"/>
     </w:rPr>
   </w:style>
-  <w:style w:type="paragraph" w:styleId="20">
+  <w:style w:type="paragraph" w:styleId="Heading2">
     <w:name w:val="heading 2"/>
-    <w:basedOn w:val="a0"/>
-    <w:next w:val="a0"/>
-    <w:link w:val="21"/>
+    <w:basedOn w:val="Normal"/>
+    <w:next w:val="Normal"/>
+    <w:link w:val="Heading2Char"/>
     <w:uiPriority w:val="9"/>
     <w:unhideWhenUsed/>
     <w:qFormat/>
@@ -4806,11 +4799,11 @@
       <w:color w:val="000000" w:themeColor="text1"/>
     </w:rPr>
   </w:style>
-  <w:style w:type="paragraph" w:styleId="3">
+  <w:style w:type="paragraph" w:styleId="Heading3">
     <w:name w:val="heading 3"/>
-    <w:basedOn w:val="a0"/>
-    <w:next w:val="a0"/>
-    <w:link w:val="30"/>
+    <w:basedOn w:val="Normal"/>
+    <w:next w:val="Normal"/>
+    <w:link w:val="Heading3Char"/>
     <w:autoRedefine/>
     <w:uiPriority w:val="9"/>
     <w:unhideWhenUsed/>
@@ -4829,13 +4822,13 @@
       <w:color w:val="000000" w:themeColor="text1"/>
     </w:rPr>
   </w:style>
-  <w:style w:type="character" w:default="1" w:styleId="a1">
+  <w:style w:type="character" w:default="1" w:styleId="DefaultParagraphFont">
     <w:name w:val="Default Paragraph Font"/>
     <w:uiPriority w:val="1"/>
     <w:semiHidden/>
     <w:unhideWhenUsed/>
   </w:style>
-  <w:style w:type="table" w:default="1" w:styleId="a2">
+  <w:style w:type="table" w:default="1" w:styleId="TableNormal">
     <w:name w:val="Normal Table"/>
     <w:uiPriority w:val="99"/>
     <w:semiHidden/>
@@ -4850,15 +4843,15 @@
       </w:tblCellMar>
     </w:tblPr>
   </w:style>
-  <w:style w:type="numbering" w:default="1" w:styleId="a3">
+  <w:style w:type="numbering" w:default="1" w:styleId="NoList">
     <w:name w:val="No List"/>
     <w:uiPriority w:val="99"/>
     <w:semiHidden/>
     <w:unhideWhenUsed/>
   </w:style>
-  <w:style w:type="paragraph" w:styleId="a4">
+  <w:style w:type="paragraph" w:styleId="ListParagraph">
     <w:name w:val="List Paragraph"/>
-    <w:basedOn w:val="a0"/>
+    <w:basedOn w:val="Normal"/>
     <w:autoRedefine/>
     <w:uiPriority w:val="34"/>
     <w:qFormat/>
@@ -4872,10 +4865,10 @@
       <w:color w:val="000000" w:themeColor="text1"/>
     </w:rPr>
   </w:style>
-  <w:style w:type="character" w:customStyle="1" w:styleId="21">
-    <w:name w:val="หัวเรื่อง 2 อักขระ"/>
-    <w:basedOn w:val="a1"/>
-    <w:link w:val="20"/>
+  <w:style w:type="character" w:customStyle="1" w:styleId="Heading2Char">
+    <w:name w:val="Heading 2 Char"/>
+    <w:basedOn w:val="DefaultParagraphFont"/>
+    <w:link w:val="Heading2"/>
     <w:uiPriority w:val="9"/>
     <w:rsid w:val="00820ADF"/>
     <w:rPr>
@@ -4888,7 +4881,7 @@
   </w:style>
   <w:style w:type="paragraph" w:customStyle="1" w:styleId="2">
     <w:name w:val="ข้อย่อย 2"/>
-    <w:basedOn w:val="a0"/>
+    <w:basedOn w:val="Normal"/>
     <w:link w:val="2Char"/>
     <w:autoRedefine/>
     <w:qFormat/>
@@ -4912,7 +4905,7 @@
   </w:style>
   <w:style w:type="character" w:customStyle="1" w:styleId="2Char">
     <w:name w:val="ข้อย่อย 2 Char"/>
-    <w:basedOn w:val="a1"/>
+    <w:basedOn w:val="DefaultParagraphFont"/>
     <w:link w:val="2"/>
     <w:rsid w:val="009A492B"/>
     <w:rPr>
@@ -4923,10 +4916,10 @@
       <w:szCs w:val="32"/>
     </w:rPr>
   </w:style>
-  <w:style w:type="character" w:customStyle="1" w:styleId="30">
-    <w:name w:val="หัวเรื่อง 3 อักขระ"/>
-    <w:basedOn w:val="a1"/>
-    <w:link w:val="3"/>
+  <w:style w:type="character" w:customStyle="1" w:styleId="Heading3Char">
+    <w:name w:val="Heading 3 Char"/>
+    <w:basedOn w:val="DefaultParagraphFont"/>
+    <w:link w:val="Heading3"/>
     <w:uiPriority w:val="9"/>
     <w:rsid w:val="00045DDA"/>
     <w:rPr>
@@ -4937,10 +4930,10 @@
       <w:szCs w:val="32"/>
     </w:rPr>
   </w:style>
-  <w:style w:type="paragraph" w:customStyle="1" w:styleId="a5">
+  <w:style w:type="paragraph" w:customStyle="1" w:styleId="a0">
     <w:name w:val="บทที่"/>
-    <w:basedOn w:val="a0"/>
-    <w:link w:val="a6"/>
+    <w:basedOn w:val="Normal"/>
+    <w:link w:val="a1"/>
     <w:autoRedefine/>
     <w:qFormat/>
     <w:rsid w:val="00A21EC8"/>
@@ -4957,10 +4950,10 @@
       <w:szCs w:val="36"/>
     </w:rPr>
   </w:style>
-  <w:style w:type="character" w:customStyle="1" w:styleId="a6">
+  <w:style w:type="character" w:customStyle="1" w:styleId="a1">
     <w:name w:val="บทที่ อักขระ"/>
-    <w:basedOn w:val="a1"/>
-    <w:link w:val="a5"/>
+    <w:basedOn w:val="DefaultParagraphFont"/>
+    <w:link w:val="a0"/>
     <w:rsid w:val="00A21EC8"/>
     <w:rPr>
       <w:rFonts w:ascii="TH SarabunPSK" w:eastAsia="Times New Roman" w:hAnsi="TH SarabunPSK" w:cs="TH Sarabun New"/>
@@ -4973,8 +4966,8 @@
   </w:style>
   <w:style w:type="paragraph" w:customStyle="1" w:styleId="a">
     <w:name w:val="บทรอง"/>
-    <w:basedOn w:val="a5"/>
-    <w:link w:val="a7"/>
+    <w:basedOn w:val="a0"/>
+    <w:link w:val="a2"/>
     <w:autoRedefine/>
     <w:qFormat/>
     <w:rsid w:val="00A21EC8"/>
@@ -4988,9 +4981,9 @@
       <w:szCs w:val="32"/>
     </w:rPr>
   </w:style>
-  <w:style w:type="character" w:customStyle="1" w:styleId="a7">
+  <w:style w:type="character" w:customStyle="1" w:styleId="a2">
     <w:name w:val="บทรอง อักขระ"/>
-    <w:basedOn w:val="a6"/>
+    <w:basedOn w:val="a1"/>
     <w:link w:val="a"/>
     <w:rsid w:val="00A21EC8"/>
     <w:rPr>
@@ -5004,7 +4997,7 @@
   </w:style>
   <w:style w:type="paragraph" w:customStyle="1" w:styleId="OrderList">
     <w:name w:val="Order List"/>
-    <w:basedOn w:val="a0"/>
+    <w:basedOn w:val="Normal"/>
     <w:link w:val="OrderList0"/>
     <w:autoRedefine/>
     <w:qFormat/>
@@ -5016,7 +5009,7 @@
   </w:style>
   <w:style w:type="character" w:customStyle="1" w:styleId="OrderList0">
     <w:name w:val="Order List อักขระ"/>
-    <w:basedOn w:val="a1"/>
+    <w:basedOn w:val="DefaultParagraphFont"/>
     <w:link w:val="OrderList"/>
     <w:rsid w:val="00A21EC8"/>
     <w:rPr>
@@ -5026,9 +5019,9 @@
       <w:szCs w:val="32"/>
     </w:rPr>
   </w:style>
-  <w:style w:type="table" w:styleId="a8">
+  <w:style w:type="table" w:styleId="TableGrid">
     <w:name w:val="Table Grid"/>
-    <w:basedOn w:val="a2"/>
+    <w:basedOn w:val="TableNormal"/>
     <w:uiPriority w:val="39"/>
     <w:rsid w:val="00773E40"/>
     <w:pPr>
@@ -5048,10 +5041,10 @@
       </w:tblBorders>
     </w:tblPr>
   </w:style>
-  <w:style w:type="paragraph" w:styleId="a9">
+  <w:style w:type="paragraph" w:styleId="Header">
     <w:name w:val="header"/>
-    <w:basedOn w:val="a0"/>
-    <w:link w:val="aa"/>
+    <w:basedOn w:val="Normal"/>
+    <w:link w:val="HeaderChar"/>
     <w:uiPriority w:val="99"/>
     <w:unhideWhenUsed/>
     <w:rsid w:val="00682A9F"/>
@@ -5067,10 +5060,10 @@
       <w:szCs w:val="40"/>
     </w:rPr>
   </w:style>
-  <w:style w:type="character" w:customStyle="1" w:styleId="aa">
-    <w:name w:val="หัวกระดาษ อักขระ"/>
-    <w:basedOn w:val="a1"/>
-    <w:link w:val="a9"/>
+  <w:style w:type="character" w:customStyle="1" w:styleId="HeaderChar">
+    <w:name w:val="Header Char"/>
+    <w:basedOn w:val="DefaultParagraphFont"/>
+    <w:link w:val="Header"/>
     <w:uiPriority w:val="99"/>
     <w:rsid w:val="00682A9F"/>
     <w:rPr>
@@ -5079,10 +5072,10 @@
       <w:szCs w:val="40"/>
     </w:rPr>
   </w:style>
-  <w:style w:type="paragraph" w:styleId="ab">
+  <w:style w:type="paragraph" w:styleId="Footer">
     <w:name w:val="footer"/>
-    <w:basedOn w:val="a0"/>
-    <w:link w:val="ac"/>
+    <w:basedOn w:val="Normal"/>
+    <w:link w:val="FooterChar"/>
     <w:uiPriority w:val="99"/>
     <w:unhideWhenUsed/>
     <w:rsid w:val="00682A9F"/>
@@ -5098,10 +5091,10 @@
       <w:szCs w:val="40"/>
     </w:rPr>
   </w:style>
-  <w:style w:type="character" w:customStyle="1" w:styleId="ac">
-    <w:name w:val="ท้ายกระดาษ อักขระ"/>
-    <w:basedOn w:val="a1"/>
-    <w:link w:val="ab"/>
+  <w:style w:type="character" w:customStyle="1" w:styleId="FooterChar">
+    <w:name w:val="Footer Char"/>
+    <w:basedOn w:val="DefaultParagraphFont"/>
+    <w:link w:val="Footer"/>
     <w:uiPriority w:val="99"/>
     <w:rsid w:val="00682A9F"/>
     <w:rPr>

</xml_diff>